<commit_message>
Update docs for Day 2.
</commit_message>
<xml_diff>
--- a/Servlets/Day2/Docs/Workshop 1 - RequestDispatcherWorkshop.docx
+++ b/Servlets/Day2/Docs/Workshop 1 - RequestDispatcherWorkshop.docx
@@ -9,14 +9,12 @@
           <w:lang w:val="en-US"/>
         </w:rPr>
       </w:pPr>
-      <w:proofErr w:type="spellStart"/>
       <w:r>
         <w:rPr>
           <w:lang w:val="en-US"/>
         </w:rPr>
         <w:t>RequestDispatcher</w:t>
       </w:r>
-      <w:proofErr w:type="spellEnd"/>
       <w:r>
         <w:rPr>
           <w:lang w:val="en-US"/>
@@ -47,7 +45,6 @@
         </w:rPr>
         <w:t xml:space="preserve">Based on the  </w:t>
       </w:r>
-      <w:proofErr w:type="spellStart"/>
       <w:r>
         <w:rPr>
           <w:b/>
@@ -55,14 +52,12 @@
         </w:rPr>
         <w:t>HelloWorldServlet</w:t>
       </w:r>
-      <w:proofErr w:type="spellEnd"/>
       <w:r>
         <w:rPr>
           <w:lang w:val="en-US"/>
         </w:rPr>
         <w:t xml:space="preserve"> from yesterday, create a new Servlet named </w:t>
       </w:r>
-      <w:proofErr w:type="spellStart"/>
       <w:r>
         <w:rPr>
           <w:b/>
@@ -70,7 +65,6 @@
         </w:rPr>
         <w:t>HelloWorldServletForward</w:t>
       </w:r>
-      <w:proofErr w:type="spellEnd"/>
       <w:r>
         <w:rPr>
           <w:lang w:val="en-US"/>
@@ -90,6 +84,15 @@
         </w:rPr>
         <w:t xml:space="preserve"> web.xml</w:t>
       </w:r>
+      <w:r>
+        <w:rPr>
+          <w:b/>
+          <w:lang w:val="en-US"/>
+        </w:rPr>
+        <w:t>.</w:t>
+      </w:r>
+      <w:bookmarkStart w:id="0" w:name="_GoBack"/>
+      <w:bookmarkEnd w:id="0"/>
     </w:p>
     <w:p>
       <w:pPr>
@@ -117,7 +120,6 @@
         </w:rPr>
         <w:t xml:space="preserve">Modify </w:t>
       </w:r>
-      <w:proofErr w:type="spellStart"/>
       <w:r>
         <w:rPr>
           <w:b/>
@@ -125,7 +127,6 @@
         </w:rPr>
         <w:t>HelloWorldServlet</w:t>
       </w:r>
-      <w:proofErr w:type="spellEnd"/>
       <w:r>
         <w:rPr>
           <w:b/>
@@ -139,7 +140,6 @@
         </w:rPr>
         <w:t xml:space="preserve">class so that in the </w:t>
       </w:r>
-      <w:proofErr w:type="spellStart"/>
       <w:r>
         <w:rPr>
           <w:b/>
@@ -147,14 +147,12 @@
         </w:rPr>
         <w:t>doGet</w:t>
       </w:r>
-      <w:proofErr w:type="spellEnd"/>
       <w:r>
         <w:rPr>
           <w:lang w:val="en-US"/>
         </w:rPr>
         <w:t xml:space="preserve"> method you add a </w:t>
       </w:r>
-      <w:proofErr w:type="spellStart"/>
       <w:r>
         <w:rPr>
           <w:b/>
@@ -162,13 +160,18 @@
         </w:rPr>
         <w:t>RequestDispatcher</w:t>
       </w:r>
-      <w:proofErr w:type="spellEnd"/>
       <w:r>
         <w:rPr>
           <w:lang w:val="en-US"/>
         </w:rPr>
         <w:t xml:space="preserve"> that calls the forward method</w:t>
       </w:r>
+      <w:r>
+        <w:rPr>
+          <w:lang w:val="en-US"/>
+        </w:rPr>
+        <w:t>.</w:t>
+      </w:r>
     </w:p>
     <w:p>
       <w:pPr>
@@ -189,23 +192,7 @@
           <w:b/>
           <w:lang w:val="en-US"/>
         </w:rPr>
-        <w:t>“</w:t>
-      </w:r>
-      <w:proofErr w:type="spellStart"/>
-      <w:r>
-        <w:rPr>
-          <w:b/>
-          <w:lang w:val="en-US"/>
-        </w:rPr>
-        <w:t>testAttribute</w:t>
-      </w:r>
-      <w:proofErr w:type="spellEnd"/>
-      <w:r>
-        <w:rPr>
-          <w:b/>
-          <w:lang w:val="en-US"/>
-        </w:rPr>
-        <w:t>”</w:t>
+        <w:t>“testAttribute”</w:t>
       </w:r>
       <w:r>
         <w:rPr>
@@ -257,95 +244,37 @@
       <w:pPr>
         <w:pStyle w:val="ListParagraph"/>
         <w:rPr>
-          <w:b/>
-          <w:lang w:val="en-US"/>
-        </w:rPr>
-      </w:pPr>
-      <w:proofErr w:type="spellStart"/>
-      <w:r>
-        <w:rPr>
-          <w:b/>
-          <w:lang w:val="en-US"/>
-        </w:rPr>
-        <w:t>RequestDispatcher</w:t>
-      </w:r>
-      <w:proofErr w:type="spellEnd"/>
-      <w:r>
-        <w:rPr>
-          <w:b/>
-          <w:lang w:val="en-US"/>
-        </w:rPr>
-        <w:t xml:space="preserve"> </w:t>
-      </w:r>
-      <w:proofErr w:type="spellStart"/>
-      <w:r>
-        <w:rPr>
-          <w:b/>
-          <w:lang w:val="en-US"/>
-        </w:rPr>
-        <w:t>requestDispatcher</w:t>
-      </w:r>
-      <w:proofErr w:type="spellEnd"/>
-      <w:r>
-        <w:rPr>
-          <w:b/>
-          <w:lang w:val="en-US"/>
-        </w:rPr>
-        <w:t xml:space="preserve"> =</w:t>
+          <w:lang w:val="en-US"/>
+        </w:rPr>
+      </w:pPr>
+      <w:r>
+        <w:rPr>
+          <w:lang w:val="en-US"/>
+        </w:rPr>
+        <w:t>RequestDispatcher requestDispatcher =</w:t>
       </w:r>
     </w:p>
     <w:p>
       <w:pPr>
         <w:pStyle w:val="ListParagraph"/>
         <w:rPr>
-          <w:b/>
-          <w:lang w:val="en-US"/>
-        </w:rPr>
-      </w:pPr>
-      <w:r>
-        <w:rPr>
-          <w:b/>
-          <w:lang w:val="en-US"/>
-        </w:rPr>
-        <w:t xml:space="preserve">    </w:t>
-      </w:r>
-      <w:proofErr w:type="spellStart"/>
-      <w:proofErr w:type="gramStart"/>
-      <w:r>
-        <w:rPr>
-          <w:b/>
-          <w:lang w:val="en-US"/>
-        </w:rPr>
-        <w:t>request.getRequestDispatcher</w:t>
-      </w:r>
-      <w:proofErr w:type="spellEnd"/>
-      <w:r>
-        <w:rPr>
-          <w:b/>
-          <w:lang w:val="en-US"/>
-        </w:rPr>
-        <w:t>(</w:t>
-      </w:r>
-      <w:proofErr w:type="gramEnd"/>
-      <w:r>
-        <w:rPr>
-          <w:b/>
-          <w:lang w:val="en-US"/>
-        </w:rPr>
-        <w:t>"/</w:t>
-      </w:r>
-      <w:proofErr w:type="spellStart"/>
-      <w:r>
-        <w:rPr>
-          <w:b/>
-          <w:lang w:val="en-US"/>
-        </w:rPr>
-        <w:t>url_for_the_HelloWorldServlet</w:t>
-      </w:r>
-      <w:proofErr w:type="spellEnd"/>
-      <w:r>
-        <w:rPr>
-          <w:b/>
+          <w:lang w:val="en-US"/>
+        </w:rPr>
+      </w:pPr>
+      <w:r>
+        <w:rPr>
+          <w:lang w:val="en-US"/>
+        </w:rPr>
+        <w:t xml:space="preserve">    request.getRequestDispatcher("/url_for_the_</w:t>
+      </w:r>
+      <w:r>
+        <w:rPr>
+          <w:lang w:val="en-US"/>
+        </w:rPr>
+        <w:t>HelloWorldServletForward</w:t>
+      </w:r>
+      <w:r>
+        <w:rPr>
           <w:lang w:val="en-US"/>
         </w:rPr>
         <w:t>");</w:t>
@@ -355,7 +284,6 @@
       <w:pPr>
         <w:pStyle w:val="ListParagraph"/>
         <w:rPr>
-          <w:b/>
           <w:lang w:val="en-US"/>
         </w:rPr>
       </w:pPr>
@@ -364,80 +292,21 @@
       <w:pPr>
         <w:pStyle w:val="ListParagraph"/>
         <w:rPr>
-          <w:b/>
-          <w:lang w:val="en-US"/>
-        </w:rPr>
-      </w:pPr>
-      <w:proofErr w:type="spellStart"/>
-      <w:proofErr w:type="gramStart"/>
-      <w:r>
-        <w:rPr>
-          <w:b/>
+          <w:lang w:val="en-US"/>
+        </w:rPr>
+      </w:pPr>
+      <w:r>
+        <w:rPr>
           <w:bCs/>
           <w:lang w:val="en-US"/>
         </w:rPr>
-        <w:t>request.setAttribute</w:t>
-      </w:r>
-      <w:proofErr w:type="spellEnd"/>
-      <w:r>
-        <w:rPr>
-          <w:b/>
-          <w:bCs/>
-          <w:lang w:val="en-US"/>
-        </w:rPr>
-        <w:t>(</w:t>
-      </w:r>
-      <w:proofErr w:type="gramEnd"/>
-      <w:r>
-        <w:rPr>
-          <w:b/>
-          <w:bCs/>
-          <w:lang w:val="en-US"/>
-        </w:rPr>
-        <w:t>"</w:t>
-      </w:r>
-      <w:proofErr w:type="spellStart"/>
-      <w:r>
-        <w:rPr>
-          <w:b/>
-          <w:bCs/>
-          <w:lang w:val="en-US"/>
-        </w:rPr>
-        <w:t>someAttribute</w:t>
-      </w:r>
-      <w:proofErr w:type="spellEnd"/>
-      <w:r>
-        <w:rPr>
-          <w:b/>
-          <w:bCs/>
-          <w:lang w:val="en-US"/>
-        </w:rPr>
-        <w:t>", "</w:t>
-      </w:r>
-      <w:proofErr w:type="spellStart"/>
-      <w:r>
-        <w:rPr>
-          <w:b/>
-          <w:bCs/>
-          <w:lang w:val="en-US"/>
-        </w:rPr>
-        <w:t>someAttributeValue</w:t>
-      </w:r>
-      <w:proofErr w:type="spellEnd"/>
-      <w:r>
-        <w:rPr>
-          <w:b/>
-          <w:bCs/>
-          <w:lang w:val="en-US"/>
-        </w:rPr>
-        <w:t>");</w:t>
+        <w:t>request.setAttribute("someAttribute", "someAttributeValue");</w:t>
       </w:r>
     </w:p>
     <w:p>
       <w:pPr>
         <w:pStyle w:val="ListParagraph"/>
         <w:rPr>
-          <w:b/>
           <w:lang w:val="en-US"/>
         </w:rPr>
       </w:pPr>
@@ -446,34 +315,14 @@
       <w:pPr>
         <w:pStyle w:val="ListParagraph"/>
         <w:rPr>
-          <w:b/>
-          <w:lang w:val="en-US"/>
-        </w:rPr>
-      </w:pPr>
-      <w:proofErr w:type="spellStart"/>
-      <w:proofErr w:type="gramStart"/>
-      <w:r>
-        <w:rPr>
-          <w:b/>
-          <w:lang w:val="en-US"/>
-        </w:rPr>
-        <w:t>requestDispatcher.forward</w:t>
-      </w:r>
-      <w:proofErr w:type="spellEnd"/>
-      <w:r>
-        <w:rPr>
-          <w:b/>
-          <w:lang w:val="en-US"/>
-        </w:rPr>
-        <w:t>(</w:t>
-      </w:r>
-      <w:proofErr w:type="gramEnd"/>
-      <w:r>
-        <w:rPr>
-          <w:b/>
-          <w:lang w:val="en-US"/>
-        </w:rPr>
-        <w:t>request, response);</w:t>
+          <w:lang w:val="en-US"/>
+        </w:rPr>
+      </w:pPr>
+      <w:r>
+        <w:rPr>
+          <w:lang w:val="en-US"/>
+        </w:rPr>
+        <w:t>requestDispatcher.forward(request, response);</w:t>
       </w:r>
     </w:p>
     <w:p>
@@ -502,7 +351,6 @@
         </w:rPr>
         <w:t xml:space="preserve">In the </w:t>
       </w:r>
-      <w:proofErr w:type="spellStart"/>
       <w:r>
         <w:rPr>
           <w:b/>
@@ -510,7 +358,6 @@
         </w:rPr>
         <w:t>HelloWorldServletForward</w:t>
       </w:r>
-      <w:proofErr w:type="spellEnd"/>
       <w:r>
         <w:rPr>
           <w:lang w:val="en-US"/>
@@ -529,17 +376,134 @@
           <w:b/>
           <w:lang w:val="en-US"/>
         </w:rPr>
-        <w:t>“</w:t>
-      </w:r>
-      <w:proofErr w:type="spellStart"/>
-      <w:r>
-        <w:rPr>
-          <w:b/>
-          <w:lang w:val="en-US"/>
-        </w:rPr>
-        <w:t>testAttribute</w:t>
-      </w:r>
-      <w:proofErr w:type="spellEnd"/>
+        <w:t>“testAttribute”</w:t>
+      </w:r>
+      <w:r>
+        <w:rPr>
+          <w:b/>
+          <w:lang w:val="en-US"/>
+        </w:rPr>
+        <w:t xml:space="preserve"> </w:t>
+      </w:r>
+      <w:r>
+        <w:rPr>
+          <w:lang w:val="en-US"/>
+        </w:rPr>
+        <w:t>and add</w:t>
+      </w:r>
+      <w:r>
+        <w:rPr>
+          <w:lang w:val="en-US"/>
+        </w:rPr>
+        <w:t xml:space="preserve"> it in the response, at the end</w:t>
+      </w:r>
+      <w:r>
+        <w:rPr>
+          <w:lang w:val="en-US"/>
+        </w:rPr>
+        <w:t>.</w:t>
+      </w:r>
+    </w:p>
+    <w:p>
+      <w:pPr>
+        <w:ind w:firstLine="708"/>
+        <w:rPr>
+          <w:b/>
+          <w:lang w:val="en-US"/>
+        </w:rPr>
+      </w:pPr>
+      <w:r>
+        <w:rPr>
+          <w:b/>
+          <w:lang w:val="en-US"/>
+        </w:rPr>
+        <w:t>Hint:</w:t>
+      </w:r>
+    </w:p>
+    <w:p>
+      <w:pPr>
+        <w:ind w:firstLine="708"/>
+        <w:rPr>
+          <w:b/>
+          <w:bCs/>
+          <w:lang w:val="en-US"/>
+        </w:rPr>
+      </w:pPr>
+      <w:r>
+        <w:rPr>
+          <w:bCs/>
+          <w:lang w:val="en-US"/>
+        </w:rPr>
+        <w:t>To get the attribute:</w:t>
+      </w:r>
+      <w:r>
+        <w:rPr>
+          <w:b/>
+          <w:bCs/>
+          <w:lang w:val="en-US"/>
+        </w:rPr>
+        <w:t xml:space="preserve"> </w:t>
+      </w:r>
+      <w:r>
+        <w:rPr>
+          <w:b/>
+          <w:bCs/>
+          <w:lang w:val="en-US"/>
+        </w:rPr>
+        <w:t>request.getAttribute("</w:t>
+      </w:r>
+      <w:r>
+        <w:rPr>
+          <w:b/>
+          <w:bCs/>
+          <w:lang w:val="en-US"/>
+        </w:rPr>
+        <w:t>someAttribute</w:t>
+      </w:r>
+      <w:r>
+        <w:rPr>
+          <w:b/>
+          <w:bCs/>
+          <w:lang w:val="en-US"/>
+        </w:rPr>
+        <w:t>");</w:t>
+      </w:r>
+    </w:p>
+    <w:p>
+      <w:pPr>
+        <w:ind w:firstLine="708"/>
+        <w:rPr>
+          <w:b/>
+          <w:lang w:val="en-US"/>
+        </w:rPr>
+      </w:pPr>
+      <w:r>
+        <w:rPr>
+          <w:lang w:val="en-US"/>
+        </w:rPr>
+        <w:t>Add this in the response of the new Servlet:</w:t>
+      </w:r>
+      <w:r>
+        <w:rPr>
+          <w:b/>
+          <w:lang w:val="en-US"/>
+        </w:rPr>
+        <w:t xml:space="preserve"> </w:t>
+      </w:r>
+      <w:r>
+        <w:rPr>
+          <w:b/>
+          <w:lang w:val="en-US"/>
+        </w:rPr>
+        <w:t>resp.getWriter().write("Hello &lt;b&gt;"+req.getParameter("</w:t>
+      </w:r>
+      <w:r>
+        <w:rPr>
+          <w:b/>
+          <w:lang w:val="en-US"/>
+        </w:rPr>
+        <w:t>user</w:t>
+      </w:r>
       <w:r>
         <w:rPr>
           <w:b/>
@@ -552,219 +516,64 @@
           <w:b/>
           <w:lang w:val="en-US"/>
         </w:rPr>
+        <w:t>)</w:t>
+      </w:r>
+      <w:r>
+        <w:rPr>
+          <w:b/>
+          <w:lang w:val="en-US"/>
+        </w:rPr>
+        <w:t>+”</w:t>
+      </w:r>
+      <w:r>
+        <w:rPr>
+          <w:b/>
+          <w:lang w:val="en-US"/>
+        </w:rPr>
         <w:t xml:space="preserve"> </w:t>
       </w:r>
       <w:r>
         <w:rPr>
-          <w:lang w:val="en-US"/>
-        </w:rPr>
-        <w:t>and add</w:t>
-      </w:r>
-      <w:r>
-        <w:rPr>
-          <w:lang w:val="en-US"/>
-        </w:rPr>
-        <w:t xml:space="preserve"> it in the response, at the end</w:t>
-      </w:r>
-    </w:p>
-    <w:p>
-      <w:pPr>
-        <w:ind w:firstLine="708"/>
-        <w:rPr>
-          <w:b/>
-          <w:lang w:val="en-US"/>
-        </w:rPr>
-      </w:pPr>
-      <w:r>
-        <w:rPr>
-          <w:b/>
-          <w:lang w:val="en-US"/>
-        </w:rPr>
-        <w:t>Hint:</w:t>
-      </w:r>
-    </w:p>
-    <w:p>
-      <w:pPr>
-        <w:ind w:firstLine="708"/>
-        <w:rPr>
-          <w:b/>
-          <w:bCs/>
-          <w:lang w:val="en-US"/>
-        </w:rPr>
-      </w:pPr>
-      <w:r>
-        <w:rPr>
-          <w:bCs/>
-          <w:lang w:val="en-US"/>
-        </w:rPr>
-        <w:t>To get the attribute:</w:t>
-      </w:r>
-      <w:r>
-        <w:rPr>
-          <w:b/>
-          <w:bCs/>
+          <w:b/>
+          <w:lang w:val="en-US"/>
+        </w:rPr>
+        <w:t>”</w:t>
+      </w:r>
+      <w:r>
+        <w:rPr>
+          <w:b/>
+          <w:lang w:val="en-US"/>
+        </w:rPr>
+        <w:t>+"&lt;/b&gt;</w:t>
+      </w:r>
+      <w:r>
+        <w:rPr>
+          <w:b/>
+          <w:lang w:val="en-US"/>
+        </w:rPr>
+        <w:t xml:space="preserve"> from the Forward Servlet</w:t>
+      </w:r>
+      <w:r>
+        <w:rPr>
+          <w:b/>
+          <w:lang w:val="en-US"/>
+        </w:rPr>
+        <w:t>!</w:t>
+      </w:r>
+      <w:r>
+        <w:rPr>
+          <w:b/>
           <w:lang w:val="en-US"/>
         </w:rPr>
         <w:t xml:space="preserve"> </w:t>
       </w:r>
-      <w:proofErr w:type="spellStart"/>
-      <w:proofErr w:type="gramStart"/>
-      <w:r>
-        <w:rPr>
-          <w:b/>
-          <w:bCs/>
-          <w:lang w:val="en-US"/>
-        </w:rPr>
-        <w:t>request.getAttribute</w:t>
-      </w:r>
-      <w:proofErr w:type="spellEnd"/>
-      <w:r>
-        <w:rPr>
-          <w:b/>
-          <w:bCs/>
-          <w:lang w:val="en-US"/>
-        </w:rPr>
-        <w:t>(</w:t>
-      </w:r>
-      <w:proofErr w:type="gramEnd"/>
-      <w:r>
-        <w:rPr>
-          <w:b/>
-          <w:bCs/>
+      <w:r>
+        <w:rPr>
+          <w:b/>
           <w:lang w:val="en-US"/>
         </w:rPr>
         <w:t>"</w:t>
       </w:r>
-      <w:proofErr w:type="spellStart"/>
-      <w:r>
-        <w:rPr>
-          <w:b/>
-          <w:bCs/>
-          <w:lang w:val="en-US"/>
-        </w:rPr>
-        <w:t>someAttribute</w:t>
-      </w:r>
-      <w:proofErr w:type="spellEnd"/>
-      <w:r>
-        <w:rPr>
-          <w:b/>
-          <w:bCs/>
-          <w:lang w:val="en-US"/>
-        </w:rPr>
-        <w:t>");</w:t>
-      </w:r>
-    </w:p>
-    <w:p>
-      <w:pPr>
-        <w:ind w:firstLine="708"/>
-        <w:rPr>
-          <w:b/>
-          <w:lang w:val="en-US"/>
-        </w:rPr>
-      </w:pPr>
-      <w:r>
-        <w:rPr>
-          <w:lang w:val="en-US"/>
-        </w:rPr>
-        <w:t>Add this in the response of the new Servlet:</w:t>
-      </w:r>
-      <w:r>
-        <w:rPr>
-          <w:b/>
-          <w:lang w:val="en-US"/>
-        </w:rPr>
-        <w:t xml:space="preserve"> </w:t>
-      </w:r>
-      <w:proofErr w:type="spellStart"/>
-      <w:proofErr w:type="gramStart"/>
-      <w:r>
-        <w:rPr>
-          <w:b/>
-          <w:lang w:val="en-US"/>
-        </w:rPr>
-        <w:t>resp.getWriter</w:t>
-      </w:r>
-      <w:proofErr w:type="spellEnd"/>
-      <w:r>
-        <w:rPr>
-          <w:b/>
-          <w:lang w:val="en-US"/>
-        </w:rPr>
-        <w:t>(</w:t>
-      </w:r>
-      <w:proofErr w:type="gramEnd"/>
-      <w:r>
-        <w:rPr>
-          <w:b/>
-          <w:lang w:val="en-US"/>
-        </w:rPr>
-        <w:t>).write("Hello &lt;b&gt;"+</w:t>
-      </w:r>
-      <w:proofErr w:type="spellStart"/>
-      <w:r>
-        <w:rPr>
-          <w:b/>
-          <w:lang w:val="en-US"/>
-        </w:rPr>
-        <w:t>req.getParameter</w:t>
-      </w:r>
-      <w:proofErr w:type="spellEnd"/>
-      <w:r>
-        <w:rPr>
-          <w:b/>
-          <w:lang w:val="en-US"/>
-        </w:rPr>
-        <w:t>("</w:t>
-      </w:r>
-      <w:r>
-        <w:rPr>
-          <w:b/>
-          <w:lang w:val="en-US"/>
-        </w:rPr>
-        <w:t>user</w:t>
-      </w:r>
-      <w:r>
-        <w:rPr>
-          <w:b/>
-          <w:lang w:val="en-US"/>
-        </w:rPr>
-        <w:t>)</w:t>
-      </w:r>
-      <w:r>
-        <w:rPr>
-          <w:b/>
-          <w:lang w:val="en-US"/>
-        </w:rPr>
-        <w:t>+” ”</w:t>
-      </w:r>
-      <w:r>
-        <w:rPr>
-          <w:b/>
-          <w:lang w:val="en-US"/>
-        </w:rPr>
-        <w:t>+"&lt;/b&gt;</w:t>
-      </w:r>
-      <w:r>
-        <w:rPr>
-          <w:b/>
-          <w:lang w:val="en-US"/>
-        </w:rPr>
-        <w:t xml:space="preserve"> from the Forward Servlet</w:t>
-      </w:r>
-      <w:r>
-        <w:rPr>
-          <w:b/>
-          <w:lang w:val="en-US"/>
-        </w:rPr>
-        <w:t xml:space="preserve"> </w:t>
-      </w:r>
-      <w:r>
-        <w:rPr>
-          <w:b/>
-          <w:lang w:val="en-US"/>
-        </w:rPr>
-        <w:t>"</w:t>
-      </w:r>
       <w:r>
         <w:rPr>
           <w:b/>
@@ -804,7 +613,6 @@
         </w:rPr>
         <w:t xml:space="preserve"> ‘</w:t>
       </w:r>
-      <w:proofErr w:type="spellStart"/>
       <w:r>
         <w:rPr>
           <w:b/>
@@ -812,17 +620,15 @@
           <w:color w:val="00B050"/>
           <w:lang w:val="en-US"/>
         </w:rPr>
-        <w:t>testAttribute</w:t>
-      </w:r>
-      <w:proofErr w:type="spellEnd"/>
-      <w:r>
-        <w:rPr>
-          <w:b/>
-          <w:i/>
+        <w:t>testAttribute’</w:t>
+      </w:r>
+      <w:r>
+        <w:rPr>
+          <w:b/>
           <w:color w:val="00B050"/>
           <w:lang w:val="en-US"/>
         </w:rPr>
-        <w:t>’</w:t>
+        <w:t xml:space="preserve"> </w:t>
       </w:r>
       <w:r>
         <w:rPr>
@@ -830,7 +636,7 @@
           <w:color w:val="00B050"/>
           <w:lang w:val="en-US"/>
         </w:rPr>
-        <w:t xml:space="preserve"> </w:t>
+        <w:t>taken</w:t>
       </w:r>
       <w:r>
         <w:rPr>
@@ -838,7 +644,7 @@
           <w:color w:val="00B050"/>
           <w:lang w:val="en-US"/>
         </w:rPr>
-        <w:t>got from request&gt;</w:t>
+        <w:t xml:space="preserve"> from request&gt;</w:t>
       </w:r>
       <w:r>
         <w:rPr>
@@ -863,6 +669,52 @@
         <w:rPr>
           <w:lang w:val="en-US"/>
         </w:rPr>
+        <w:t xml:space="preserve">Go to </w:t>
+      </w:r>
+      <w:hyperlink r:id="rId5" w:history="1">
+        <w:r>
+          <w:rPr>
+            <w:rStyle w:val="Hyperlink"/>
+            <w:lang w:val="en-US"/>
+          </w:rPr>
+          <w:t>http://localhost:8080/servlet-app</w:t>
+        </w:r>
+      </w:hyperlink>
+      <w:r>
+        <w:rPr>
+          <w:lang w:val="en-US"/>
+        </w:rPr>
+        <w:t xml:space="preserve"> from your browser</w:t>
+      </w:r>
+      <w:r>
+        <w:rPr>
+          <w:lang w:val="en-US"/>
+        </w:rPr>
+        <w:t>.</w:t>
+      </w:r>
+    </w:p>
+    <w:p>
+      <w:pPr>
+        <w:rPr>
+          <w:lang w:val="en-US"/>
+        </w:rPr>
+      </w:pPr>
+    </w:p>
+    <w:p>
+      <w:pPr>
+        <w:pStyle w:val="ListParagraph"/>
+        <w:numPr>
+          <w:ilvl w:val="0"/>
+          <w:numId w:val="1"/>
+        </w:numPr>
+        <w:rPr>
+          <w:lang w:val="en-US"/>
+        </w:rPr>
+      </w:pPr>
+      <w:r>
+        <w:rPr>
+          <w:lang w:val="en-US"/>
+        </w:rPr>
         <w:t xml:space="preserve">Create two more servlets and </w:t>
       </w:r>
       <w:r>
@@ -877,30 +729,12 @@
         </w:rPr>
         <w:t xml:space="preserve"> the </w:t>
       </w:r>
-      <w:proofErr w:type="gramStart"/>
-      <w:r>
-        <w:rPr>
-          <w:b/>
-          <w:lang w:val="en-US"/>
-        </w:rPr>
-        <w:t>inclu</w:t>
-      </w:r>
-      <w:bookmarkStart w:id="0" w:name="_GoBack"/>
-      <w:bookmarkEnd w:id="0"/>
-      <w:r>
-        <w:rPr>
-          <w:b/>
-          <w:lang w:val="en-US"/>
-        </w:rPr>
-        <w:t>de(</w:t>
-      </w:r>
-      <w:proofErr w:type="gramEnd"/>
-      <w:r>
-        <w:rPr>
-          <w:b/>
-          <w:lang w:val="en-US"/>
-        </w:rPr>
-        <w:t xml:space="preserve">) </w:t>
+      <w:r>
+        <w:rPr>
+          <w:b/>
+          <w:lang w:val="en-US"/>
+        </w:rPr>
+        <w:t xml:space="preserve">include() </w:t>
       </w:r>
       <w:r>
         <w:rPr>
@@ -908,7 +742,6 @@
         </w:rPr>
         <w:t xml:space="preserve">method from </w:t>
       </w:r>
-      <w:proofErr w:type="spellStart"/>
       <w:r>
         <w:rPr>
           <w:b/>
@@ -916,7 +749,6 @@
         </w:rPr>
         <w:t>RequestDispatcher</w:t>
       </w:r>
-      <w:proofErr w:type="spellEnd"/>
       <w:r>
         <w:rPr>
           <w:b/>
@@ -937,7 +769,6 @@
         </w:rPr>
         <w:t xml:space="preserve">Name them </w:t>
       </w:r>
-      <w:proofErr w:type="spellStart"/>
       <w:r>
         <w:rPr>
           <w:b/>
@@ -952,7 +783,6 @@
         </w:rPr>
         <w:t>Include</w:t>
       </w:r>
-      <w:proofErr w:type="spellEnd"/>
       <w:r>
         <w:rPr>
           <w:b/>
@@ -971,23 +801,7 @@
           <w:b/>
           <w:lang w:val="en-US"/>
         </w:rPr>
-        <w:t xml:space="preserve"> </w:t>
-      </w:r>
-      <w:proofErr w:type="spellStart"/>
-      <w:r>
-        <w:rPr>
-          <w:b/>
-          <w:lang w:val="en-US"/>
-        </w:rPr>
-        <w:t>HttpServletIncluded</w:t>
-      </w:r>
-      <w:proofErr w:type="spellEnd"/>
-      <w:r>
-        <w:rPr>
-          <w:b/>
-          <w:lang w:val="en-US"/>
-        </w:rPr>
-        <w:t xml:space="preserve">. </w:t>
+        <w:t xml:space="preserve"> HttpServletIncluded. </w:t>
       </w:r>
       <w:r>
         <w:rPr>
@@ -995,7 +809,6 @@
         </w:rPr>
         <w:t xml:space="preserve">In </w:t>
       </w:r>
-      <w:proofErr w:type="spellStart"/>
       <w:r>
         <w:rPr>
           <w:b/>
@@ -1010,7 +823,6 @@
         </w:rPr>
         <w:t>Include</w:t>
       </w:r>
-      <w:proofErr w:type="spellEnd"/>
       <w:r>
         <w:rPr>
           <w:b/>

</xml_diff>

<commit_message>
Update Day 2 Servlets.
</commit_message>
<xml_diff>
--- a/Servlets/Day2/Docs/Workshop 1 - RequestDispatcherWorkshop.docx
+++ b/Servlets/Day2/Docs/Workshop 1 - RequestDispatcherWorkshop.docx
@@ -9,12 +9,14 @@
           <w:lang w:val="en-US"/>
         </w:rPr>
       </w:pPr>
+      <w:proofErr w:type="spellStart"/>
       <w:r>
         <w:rPr>
           <w:lang w:val="en-US"/>
         </w:rPr>
         <w:t>RequestDispatcher</w:t>
       </w:r>
+      <w:proofErr w:type="spellEnd"/>
       <w:r>
         <w:rPr>
           <w:lang w:val="en-US"/>
@@ -43,8 +45,16 @@
         <w:rPr>
           <w:lang w:val="en-US"/>
         </w:rPr>
-        <w:t xml:space="preserve">Based on the  </w:t>
-      </w:r>
+        <w:t xml:space="preserve">Based on </w:t>
+      </w:r>
+      <w:proofErr w:type="gramStart"/>
+      <w:r>
+        <w:rPr>
+          <w:lang w:val="en-US"/>
+        </w:rPr>
+        <w:t xml:space="preserve">the  </w:t>
+      </w:r>
+      <w:proofErr w:type="spellStart"/>
       <w:r>
         <w:rPr>
           <w:b/>
@@ -52,12 +62,15 @@
         </w:rPr>
         <w:t>HelloWorldServlet</w:t>
       </w:r>
+      <w:proofErr w:type="spellEnd"/>
+      <w:proofErr w:type="gramEnd"/>
       <w:r>
         <w:rPr>
           <w:lang w:val="en-US"/>
         </w:rPr>
         <w:t xml:space="preserve"> from yesterday, create a new Servlet named </w:t>
       </w:r>
+      <w:proofErr w:type="spellStart"/>
       <w:r>
         <w:rPr>
           <w:b/>
@@ -65,6 +78,7 @@
         </w:rPr>
         <w:t>HelloWorldServletForward</w:t>
       </w:r>
+      <w:proofErr w:type="spellEnd"/>
       <w:r>
         <w:rPr>
           <w:lang w:val="en-US"/>
@@ -91,8 +105,6 @@
         </w:rPr>
         <w:t>.</w:t>
       </w:r>
-      <w:bookmarkStart w:id="0" w:name="_GoBack"/>
-      <w:bookmarkEnd w:id="0"/>
     </w:p>
     <w:p>
       <w:pPr>
@@ -120,6 +132,7 @@
         </w:rPr>
         <w:t xml:space="preserve">Modify </w:t>
       </w:r>
+      <w:proofErr w:type="spellStart"/>
       <w:r>
         <w:rPr>
           <w:b/>
@@ -127,6 +140,7 @@
         </w:rPr>
         <w:t>HelloWorldServlet</w:t>
       </w:r>
+      <w:proofErr w:type="spellEnd"/>
       <w:r>
         <w:rPr>
           <w:b/>
@@ -140,6 +154,7 @@
         </w:rPr>
         <w:t xml:space="preserve">class so that in the </w:t>
       </w:r>
+      <w:proofErr w:type="spellStart"/>
       <w:r>
         <w:rPr>
           <w:b/>
@@ -147,12 +162,14 @@
         </w:rPr>
         <w:t>doGet</w:t>
       </w:r>
+      <w:proofErr w:type="spellEnd"/>
       <w:r>
         <w:rPr>
           <w:lang w:val="en-US"/>
         </w:rPr>
         <w:t xml:space="preserve"> method you add a </w:t>
       </w:r>
+      <w:proofErr w:type="spellStart"/>
       <w:r>
         <w:rPr>
           <w:b/>
@@ -160,6 +177,7 @@
         </w:rPr>
         <w:t>RequestDispatcher</w:t>
       </w:r>
+      <w:proofErr w:type="spellEnd"/>
       <w:r>
         <w:rPr>
           <w:lang w:val="en-US"/>
@@ -192,7 +210,23 @@
           <w:b/>
           <w:lang w:val="en-US"/>
         </w:rPr>
-        <w:t>“testAttribute”</w:t>
+        <w:t>“</w:t>
+      </w:r>
+      <w:proofErr w:type="spellStart"/>
+      <w:r>
+        <w:rPr>
+          <w:b/>
+          <w:lang w:val="en-US"/>
+        </w:rPr>
+        <w:t>testAttribute</w:t>
+      </w:r>
+      <w:proofErr w:type="spellEnd"/>
+      <w:r>
+        <w:rPr>
+          <w:b/>
+          <w:lang w:val="en-US"/>
+        </w:rPr>
+        <w:t>”</w:t>
       </w:r>
       <w:r>
         <w:rPr>
@@ -247,11 +281,33 @@
           <w:lang w:val="en-US"/>
         </w:rPr>
       </w:pPr>
-      <w:r>
-        <w:rPr>
-          <w:lang w:val="en-US"/>
-        </w:rPr>
-        <w:t>RequestDispatcher requestDispatcher =</w:t>
+      <w:proofErr w:type="spellStart"/>
+      <w:r>
+        <w:rPr>
+          <w:lang w:val="en-US"/>
+        </w:rPr>
+        <w:t>RequestDispatcher</w:t>
+      </w:r>
+      <w:proofErr w:type="spellEnd"/>
+      <w:r>
+        <w:rPr>
+          <w:lang w:val="en-US"/>
+        </w:rPr>
+        <w:t xml:space="preserve"> </w:t>
+      </w:r>
+      <w:proofErr w:type="spellStart"/>
+      <w:r>
+        <w:rPr>
+          <w:lang w:val="en-US"/>
+        </w:rPr>
+        <w:t>requestDispatcher</w:t>
+      </w:r>
+      <w:proofErr w:type="spellEnd"/>
+      <w:r>
+        <w:rPr>
+          <w:lang w:val="en-US"/>
+        </w:rPr>
+        <w:t xml:space="preserve"> =</w:t>
       </w:r>
     </w:p>
     <w:p>
@@ -265,13 +321,63 @@
         <w:rPr>
           <w:lang w:val="en-US"/>
         </w:rPr>
-        <w:t xml:space="preserve">    request.getRequestDispatcher("/url_for_the_</w:t>
-      </w:r>
-      <w:r>
-        <w:rPr>
+        <w:t xml:space="preserve">    </w:t>
+      </w:r>
+      <w:proofErr w:type="gramStart"/>
+      <w:r>
+        <w:rPr>
+          <w:lang w:val="en-US"/>
+        </w:rPr>
+        <w:t>request.getRequestDispatcher(</w:t>
+      </w:r>
+      <w:proofErr w:type="gramEnd"/>
+      <w:r>
+        <w:rPr>
+          <w:lang w:val="en-US"/>
+        </w:rPr>
+        <w:t>"/</w:t>
+      </w:r>
+      <w:r>
+        <w:rPr>
+          <w:b/>
+          <w:color w:val="00B050"/>
+          <w:lang w:val="en-US"/>
+        </w:rPr>
+        <w:t>&lt;</w:t>
+      </w:r>
+      <w:r>
+        <w:rPr>
+          <w:b/>
+          <w:color w:val="00B050"/>
+          <w:lang w:val="en-US"/>
+        </w:rPr>
+        <w:t>url_for_</w:t>
+      </w:r>
+      <w:bookmarkStart w:id="0" w:name="_GoBack"/>
+      <w:bookmarkEnd w:id="0"/>
+      <w:r>
+        <w:rPr>
+          <w:b/>
+          <w:color w:val="00B050"/>
+          <w:lang w:val="en-US"/>
+        </w:rPr>
+        <w:t>the_</w:t>
+      </w:r>
+      <w:r>
+        <w:rPr>
+          <w:b/>
+          <w:color w:val="00B050"/>
           <w:lang w:val="en-US"/>
         </w:rPr>
         <w:t>HelloWorldServletForward</w:t>
+      </w:r>
+      <w:r>
+        <w:rPr>
+          <w:b/>
+          <w:color w:val="00B050"/>
+          <w:lang w:val="en-US"/>
+        </w:rPr>
+        <w:t>&gt;</w:t>
       </w:r>
       <w:r>
         <w:rPr>
@@ -295,12 +401,62 @@
           <w:lang w:val="en-US"/>
         </w:rPr>
       </w:pPr>
+      <w:proofErr w:type="spellStart"/>
+      <w:proofErr w:type="gramStart"/>
       <w:r>
         <w:rPr>
           <w:bCs/>
           <w:lang w:val="en-US"/>
         </w:rPr>
-        <w:t>request.setAttribute("someAttribute", "someAttributeValue");</w:t>
+        <w:t>request.setAttribute</w:t>
+      </w:r>
+      <w:proofErr w:type="spellEnd"/>
+      <w:r>
+        <w:rPr>
+          <w:bCs/>
+          <w:lang w:val="en-US"/>
+        </w:rPr>
+        <w:t>(</w:t>
+      </w:r>
+      <w:proofErr w:type="gramEnd"/>
+      <w:r>
+        <w:rPr>
+          <w:bCs/>
+          <w:lang w:val="en-US"/>
+        </w:rPr>
+        <w:t>"</w:t>
+      </w:r>
+      <w:proofErr w:type="spellStart"/>
+      <w:r>
+        <w:rPr>
+          <w:bCs/>
+          <w:lang w:val="en-US"/>
+        </w:rPr>
+        <w:t>someAttribute</w:t>
+      </w:r>
+      <w:proofErr w:type="spellEnd"/>
+      <w:r>
+        <w:rPr>
+          <w:bCs/>
+          <w:lang w:val="en-US"/>
+        </w:rPr>
+        <w:t>", "</w:t>
+      </w:r>
+      <w:proofErr w:type="spellStart"/>
+      <w:r>
+        <w:rPr>
+          <w:bCs/>
+          <w:lang w:val="en-US"/>
+        </w:rPr>
+        <w:t>someAttributeValue</w:t>
+      </w:r>
+      <w:proofErr w:type="spellEnd"/>
+      <w:r>
+        <w:rPr>
+          <w:bCs/>
+          <w:lang w:val="en-US"/>
+        </w:rPr>
+        <w:t>");</w:t>
       </w:r>
     </w:p>
     <w:p>
@@ -318,11 +474,27 @@
           <w:lang w:val="en-US"/>
         </w:rPr>
       </w:pPr>
-      <w:r>
-        <w:rPr>
-          <w:lang w:val="en-US"/>
-        </w:rPr>
-        <w:t>requestDispatcher.forward(request, response);</w:t>
+      <w:proofErr w:type="spellStart"/>
+      <w:proofErr w:type="gramStart"/>
+      <w:r>
+        <w:rPr>
+          <w:lang w:val="en-US"/>
+        </w:rPr>
+        <w:t>requestDispatcher.forward</w:t>
+      </w:r>
+      <w:proofErr w:type="spellEnd"/>
+      <w:r>
+        <w:rPr>
+          <w:lang w:val="en-US"/>
+        </w:rPr>
+        <w:t>(</w:t>
+      </w:r>
+      <w:proofErr w:type="gramEnd"/>
+      <w:r>
+        <w:rPr>
+          <w:lang w:val="en-US"/>
+        </w:rPr>
+        <w:t>request, response);</w:t>
       </w:r>
     </w:p>
     <w:p>
@@ -351,6 +523,7 @@
         </w:rPr>
         <w:t xml:space="preserve">In the </w:t>
       </w:r>
+      <w:proofErr w:type="spellStart"/>
       <w:r>
         <w:rPr>
           <w:b/>
@@ -358,6 +531,7 @@
         </w:rPr>
         <w:t>HelloWorldServletForward</w:t>
       </w:r>
+      <w:proofErr w:type="spellEnd"/>
       <w:r>
         <w:rPr>
           <w:lang w:val="en-US"/>
@@ -376,7 +550,23 @@
           <w:b/>
           <w:lang w:val="en-US"/>
         </w:rPr>
-        <w:t>“testAttribute”</w:t>
+        <w:t>“</w:t>
+      </w:r>
+      <w:proofErr w:type="spellStart"/>
+      <w:r>
+        <w:rPr>
+          <w:b/>
+          <w:lang w:val="en-US"/>
+        </w:rPr>
+        <w:t>testAttribute</w:t>
+      </w:r>
+      <w:proofErr w:type="spellEnd"/>
+      <w:r>
+        <w:rPr>
+          <w:b/>
+          <w:lang w:val="en-US"/>
+        </w:rPr>
+        <w:t>”</w:t>
       </w:r>
       <w:r>
         <w:rPr>
@@ -444,22 +634,44 @@
         </w:rPr>
         <w:t xml:space="preserve"> </w:t>
       </w:r>
+      <w:proofErr w:type="spellStart"/>
+      <w:proofErr w:type="gramStart"/>
       <w:r>
         <w:rPr>
           <w:b/>
           <w:bCs/>
           <w:lang w:val="en-US"/>
         </w:rPr>
-        <w:t>request.getAttribute("</w:t>
-      </w:r>
+        <w:t>request.getAttribute</w:t>
+      </w:r>
+      <w:proofErr w:type="spellEnd"/>
       <w:r>
         <w:rPr>
           <w:b/>
           <w:bCs/>
           <w:lang w:val="en-US"/>
         </w:rPr>
+        <w:t>(</w:t>
+      </w:r>
+      <w:proofErr w:type="gramEnd"/>
+      <w:r>
+        <w:rPr>
+          <w:b/>
+          <w:bCs/>
+          <w:lang w:val="en-US"/>
+        </w:rPr>
+        <w:t>"</w:t>
+      </w:r>
+      <w:proofErr w:type="spellStart"/>
+      <w:r>
+        <w:rPr>
+          <w:b/>
+          <w:bCs/>
+          <w:lang w:val="en-US"/>
+        </w:rPr>
         <w:t>someAttribute</w:t>
       </w:r>
+      <w:proofErr w:type="spellEnd"/>
       <w:r>
         <w:rPr>
           <w:b/>
@@ -490,12 +702,67 @@
         </w:rPr>
         <w:t xml:space="preserve"> </w:t>
       </w:r>
-      <w:r>
-        <w:rPr>
-          <w:b/>
-          <w:lang w:val="en-US"/>
-        </w:rPr>
-        <w:t>resp.getWriter().write("Hello &lt;b&gt;"+req.getParameter("</w:t>
+      <w:proofErr w:type="spellStart"/>
+      <w:proofErr w:type="gramStart"/>
+      <w:r>
+        <w:rPr>
+          <w:b/>
+          <w:lang w:val="en-US"/>
+        </w:rPr>
+        <w:t>resp.getWriter</w:t>
+      </w:r>
+      <w:proofErr w:type="spellEnd"/>
+      <w:r>
+        <w:rPr>
+          <w:b/>
+          <w:lang w:val="en-US"/>
+        </w:rPr>
+        <w:t>(</w:t>
+      </w:r>
+      <w:proofErr w:type="gramEnd"/>
+      <w:r>
+        <w:rPr>
+          <w:b/>
+          <w:lang w:val="en-US"/>
+        </w:rPr>
+        <w:t>).write("Hello &lt;b&gt;"</w:t>
+      </w:r>
+      <w:r>
+        <w:rPr>
+          <w:b/>
+          <w:lang w:val="en-US"/>
+        </w:rPr>
+        <w:t xml:space="preserve"> </w:t>
+      </w:r>
+      <w:r>
+        <w:rPr>
+          <w:b/>
+          <w:lang w:val="en-US"/>
+        </w:rPr>
+        <w:t>+</w:t>
+      </w:r>
+      <w:r>
+        <w:rPr>
+          <w:b/>
+          <w:lang w:val="en-US"/>
+        </w:rPr>
+        <w:t xml:space="preserve"> </w:t>
+      </w:r>
+      <w:proofErr w:type="spellStart"/>
+      <w:r>
+        <w:rPr>
+          <w:b/>
+          <w:lang w:val="en-US"/>
+        </w:rPr>
+        <w:t>req.getParameter</w:t>
+      </w:r>
+      <w:proofErr w:type="spellEnd"/>
+      <w:r>
+        <w:rPr>
+          <w:b/>
+          <w:lang w:val="en-US"/>
+        </w:rPr>
+        <w:t>("</w:t>
       </w:r>
       <w:r>
         <w:rPr>
@@ -523,13 +790,6 @@
           <w:b/>
           <w:lang w:val="en-US"/>
         </w:rPr>
-        <w:t>+”</w:t>
-      </w:r>
-      <w:r>
-        <w:rPr>
-          <w:b/>
-          <w:lang w:val="en-US"/>
-        </w:rPr>
         <w:t xml:space="preserve"> </w:t>
       </w:r>
       <w:r>
@@ -537,6 +797,20 @@
           <w:b/>
           <w:lang w:val="en-US"/>
         </w:rPr>
+        <w:t>+</w:t>
+      </w:r>
+      <w:r>
+        <w:rPr>
+          <w:b/>
+          <w:lang w:val="en-US"/>
+        </w:rPr>
+        <w:t xml:space="preserve"> </w:t>
+      </w:r>
+      <w:r>
+        <w:rPr>
+          <w:b/>
+          <w:lang w:val="en-US"/>
+        </w:rPr>
         <w:t>”</w:t>
       </w:r>
       <w:r>
@@ -544,7 +818,42 @@
           <w:b/>
           <w:lang w:val="en-US"/>
         </w:rPr>
-        <w:t>+"&lt;/b&gt;</w:t>
+        <w:t xml:space="preserve"> </w:t>
+      </w:r>
+      <w:r>
+        <w:rPr>
+          <w:b/>
+          <w:lang w:val="en-US"/>
+        </w:rPr>
+        <w:t>”</w:t>
+      </w:r>
+      <w:r>
+        <w:rPr>
+          <w:b/>
+          <w:lang w:val="en-US"/>
+        </w:rPr>
+        <w:t xml:space="preserve"> </w:t>
+      </w:r>
+      <w:r>
+        <w:rPr>
+          <w:b/>
+          <w:lang w:val="en-US"/>
+        </w:rPr>
+        <w:t>+</w:t>
+      </w:r>
+      <w:r>
+        <w:rPr>
+          <w:b/>
+          <w:lang w:val="en-US"/>
+        </w:rPr>
+        <w:t xml:space="preserve"> </w:t>
+      </w:r>
+      <w:r>
+        <w:rPr>
+          <w:b/>
+          <w:lang w:val="en-US"/>
+        </w:rPr>
+        <w:t>"&lt;/b&gt;</w:t>
       </w:r>
       <w:r>
         <w:rPr>
@@ -579,7 +888,23 @@
           <w:b/>
           <w:lang w:val="en-US"/>
         </w:rPr>
-        <w:t xml:space="preserve"> + </w:t>
+        <w:t xml:space="preserve"> </w:t>
+      </w:r>
+      <w:proofErr w:type="gramStart"/>
+      <w:r>
+        <w:rPr>
+          <w:b/>
+          <w:lang w:val="en-US"/>
+        </w:rPr>
+        <w:t>+</w:t>
+      </w:r>
+      <w:proofErr w:type="gramEnd"/>
+      <w:r>
+        <w:rPr>
+          <w:b/>
+          <w:lang w:val="en-US"/>
+        </w:rPr>
+        <w:t xml:space="preserve"> </w:t>
       </w:r>
       <w:r>
         <w:rPr>
@@ -613,6 +938,7 @@
         </w:rPr>
         <w:t xml:space="preserve"> ‘</w:t>
       </w:r>
+      <w:proofErr w:type="spellStart"/>
       <w:r>
         <w:rPr>
           <w:b/>
@@ -620,7 +946,17 @@
           <w:color w:val="00B050"/>
           <w:lang w:val="en-US"/>
         </w:rPr>
-        <w:t>testAttribute’</w:t>
+        <w:t>testAttribute</w:t>
+      </w:r>
+      <w:proofErr w:type="spellEnd"/>
+      <w:r>
+        <w:rPr>
+          <w:b/>
+          <w:i/>
+          <w:color w:val="00B050"/>
+          <w:lang w:val="en-US"/>
+        </w:rPr>
+        <w:t>’</w:t>
       </w:r>
       <w:r>
         <w:rPr>
@@ -715,126 +1051,147 @@
         <w:rPr>
           <w:lang w:val="en-US"/>
         </w:rPr>
-        <w:t xml:space="preserve">Create two more servlets and </w:t>
-      </w:r>
-      <w:r>
-        <w:rPr>
-          <w:lang w:val="en-US"/>
-        </w:rPr>
-        <w:t>exemplify</w:t>
-      </w:r>
-      <w:r>
-        <w:rPr>
-          <w:lang w:val="en-US"/>
-        </w:rPr>
-        <w:t xml:space="preserve"> the </w:t>
-      </w:r>
-      <w:r>
-        <w:rPr>
-          <w:b/>
-          <w:lang w:val="en-US"/>
-        </w:rPr>
-        <w:t xml:space="preserve">include() </w:t>
-      </w:r>
-      <w:r>
-        <w:rPr>
-          <w:lang w:val="en-US"/>
-        </w:rPr>
-        <w:t xml:space="preserve">method from </w:t>
-      </w:r>
-      <w:r>
-        <w:rPr>
-          <w:b/>
-          <w:lang w:val="en-US"/>
-        </w:rPr>
-        <w:t>RequestDispatcher</w:t>
-      </w:r>
-      <w:r>
-        <w:rPr>
-          <w:b/>
-          <w:lang w:val="en-US"/>
-        </w:rPr>
-        <w:t>.</w:t>
-      </w:r>
-      <w:r>
-        <w:rPr>
-          <w:b/>
-          <w:lang w:val="en-US"/>
-        </w:rPr>
-        <w:t xml:space="preserve"> </w:t>
-      </w:r>
-      <w:r>
-        <w:rPr>
-          <w:lang w:val="en-US"/>
-        </w:rPr>
-        <w:t xml:space="preserve">Name them </w:t>
-      </w:r>
-      <w:r>
-        <w:rPr>
-          <w:b/>
-          <w:lang w:val="en-US"/>
-        </w:rPr>
-        <w:t>HttpServlet</w:t>
-      </w:r>
-      <w:r>
-        <w:rPr>
-          <w:b/>
-          <w:lang w:val="en-US"/>
-        </w:rPr>
-        <w:t>Include</w:t>
-      </w:r>
-      <w:r>
-        <w:rPr>
-          <w:b/>
-          <w:lang w:val="en-US"/>
-        </w:rPr>
-        <w:t xml:space="preserve"> </w:t>
-      </w:r>
-      <w:r>
-        <w:rPr>
-          <w:lang w:val="en-US"/>
-        </w:rPr>
-        <w:t>and</w:t>
-      </w:r>
-      <w:r>
-        <w:rPr>
-          <w:b/>
-          <w:lang w:val="en-US"/>
-        </w:rPr>
-        <w:t xml:space="preserve"> HttpServletIncluded. </w:t>
-      </w:r>
-      <w:r>
-        <w:rPr>
-          <w:lang w:val="en-US"/>
-        </w:rPr>
-        <w:t xml:space="preserve">In </w:t>
-      </w:r>
-      <w:r>
-        <w:rPr>
-          <w:b/>
-          <w:lang w:val="en-US"/>
-        </w:rPr>
-        <w:t>HttpServlet</w:t>
-      </w:r>
-      <w:r>
-        <w:rPr>
-          <w:b/>
-          <w:lang w:val="en-US"/>
-        </w:rPr>
-        <w:t>Include</w:t>
-      </w:r>
-      <w:r>
-        <w:rPr>
-          <w:b/>
-          <w:lang w:val="en-US"/>
-        </w:rPr>
-        <w:t xml:space="preserve"> </w:t>
-      </w:r>
-      <w:r>
-        <w:rPr>
-          <w:lang w:val="en-US"/>
-        </w:rPr>
-        <w:t xml:space="preserve">you will make the redirect. </w:t>
+        <w:t xml:space="preserve">Replace </w:t>
+      </w:r>
+      <w:r>
+        <w:rPr>
+          <w:b/>
+          <w:lang w:val="en-US"/>
+        </w:rPr>
+        <w:t>forward</w:t>
+      </w:r>
+      <w:r>
+        <w:rPr>
+          <w:lang w:val="en-US"/>
+        </w:rPr>
+        <w:t>(</w:t>
+      </w:r>
+      <w:proofErr w:type="spellStart"/>
+      <w:r>
+        <w:rPr>
+          <w:lang w:val="en-US"/>
+        </w:rPr>
+        <w:t>req</w:t>
+      </w:r>
+      <w:proofErr w:type="spellEnd"/>
+      <w:r>
+        <w:rPr>
+          <w:lang w:val="en-US"/>
+        </w:rPr>
+        <w:t xml:space="preserve">, </w:t>
+      </w:r>
+      <w:proofErr w:type="spellStart"/>
+      <w:r>
+        <w:rPr>
+          <w:lang w:val="en-US"/>
+        </w:rPr>
+        <w:t>resp</w:t>
+      </w:r>
+      <w:proofErr w:type="spellEnd"/>
+      <w:r>
+        <w:rPr>
+          <w:lang w:val="en-US"/>
+        </w:rPr>
+        <w:t xml:space="preserve">) method with </w:t>
+      </w:r>
+      <w:r>
+        <w:rPr>
+          <w:b/>
+          <w:lang w:val="en-US"/>
+        </w:rPr>
+        <w:t>include</w:t>
+      </w:r>
+      <w:r>
+        <w:rPr>
+          <w:lang w:val="en-US"/>
+        </w:rPr>
+        <w:t>(</w:t>
+      </w:r>
+      <w:proofErr w:type="spellStart"/>
+      <w:r>
+        <w:rPr>
+          <w:lang w:val="en-US"/>
+        </w:rPr>
+        <w:t>req</w:t>
+      </w:r>
+      <w:proofErr w:type="spellEnd"/>
+      <w:r>
+        <w:rPr>
+          <w:lang w:val="en-US"/>
+        </w:rPr>
+        <w:t xml:space="preserve">, </w:t>
+      </w:r>
+      <w:proofErr w:type="spellStart"/>
+      <w:r>
+        <w:rPr>
+          <w:lang w:val="en-US"/>
+        </w:rPr>
+        <w:t>resp</w:t>
+      </w:r>
+      <w:proofErr w:type="spellEnd"/>
+      <w:r>
+        <w:rPr>
+          <w:lang w:val="en-US"/>
+        </w:rPr>
+        <w:t xml:space="preserve">). </w:t>
+      </w:r>
+      <w:r>
+        <w:rPr>
+          <w:lang w:val="en-US"/>
+        </w:rPr>
+        <w:t xml:space="preserve">After include(), call </w:t>
+      </w:r>
+      <w:proofErr w:type="spellStart"/>
+      <w:proofErr w:type="gramStart"/>
+      <w:r>
+        <w:rPr>
+          <w:lang w:val="en-US"/>
+        </w:rPr>
+        <w:t>getWriter</w:t>
+      </w:r>
+      <w:proofErr w:type="spellEnd"/>
+      <w:r>
+        <w:rPr>
+          <w:lang w:val="en-US"/>
+        </w:rPr>
+        <w:t>(</w:t>
+      </w:r>
+      <w:proofErr w:type="gramEnd"/>
+      <w:r>
+        <w:rPr>
+          <w:lang w:val="en-US"/>
+        </w:rPr>
+        <w:t>) to add</w:t>
+      </w:r>
+      <w:r>
+        <w:rPr>
+          <w:lang w:val="en-US"/>
+        </w:rPr>
+        <w:t xml:space="preserve"> some text </w:t>
+      </w:r>
+      <w:r>
+        <w:rPr>
+          <w:lang w:val="en-US"/>
+        </w:rPr>
+        <w:t>o</w:t>
+      </w:r>
+      <w:r>
+        <w:rPr>
+          <w:lang w:val="en-US"/>
+        </w:rPr>
+        <w:t xml:space="preserve">n the response of </w:t>
+      </w:r>
+      <w:r>
+        <w:rPr>
+          <w:lang w:val="en-US"/>
+        </w:rPr>
+        <w:t>HelloWorldServlet</w:t>
+      </w:r>
+      <w:r>
+        <w:rPr>
+          <w:lang w:val="en-US"/>
+        </w:rPr>
+        <w:t>.java servlet, to see the difference from forward() method.</w:t>
       </w:r>
     </w:p>
     <w:sectPr>

</xml_diff>